<commit_message>
Add to technical spec
</commit_message>
<xml_diff>
--- a/Docs/Technical Spec.docx
+++ b/Docs/Technical Spec.docx
@@ -1,6 +1,6 @@
 
 <file path=word/document.xml><?xml version="1.0" encoding="utf-8"?>
-<w:document xmlns:wpc="http://schemas.microsoft.com/office/word/2010/wordprocessingCanvas" xmlns:cx="http://schemas.microsoft.com/office/drawing/2014/chartex" xmlns:cx1="http://schemas.microsoft.com/office/drawing/2015/9/8/chartex" xmlns:cx2="http://schemas.microsoft.com/office/drawing/2015/10/21/chartex" xmlns:cx3="http://schemas.microsoft.com/office/drawing/2016/5/9/chartex" xmlns:cx4="http://schemas.microsoft.com/office/drawing/2016/5/10/chartex" xmlns:cx5="http://schemas.microsoft.com/office/drawing/2016/5/11/chartex" xmlns:cx6="http://schemas.microsoft.com/office/drawing/2016/5/12/chartex" xmlns:cx7="http://schemas.microsoft.com/office/drawing/2016/5/13/chartex" xmlns:cx8="http://schemas.microsoft.com/office/drawing/2016/5/14/chartex" xmlns:mc="http://schemas.openxmlformats.org/markup-compatibility/2006" xmlns:aink="http://schemas.microsoft.com/office/drawing/2016/ink" xmlns:am3d="http://schemas.microsoft.com/office/drawing/2017/model3d" xmlns:o="urn:schemas-microsoft-com:office:office" xmlns:r="http://schemas.openxmlformats.org/officeDocument/2006/relationships" xmlns:m="http://schemas.openxmlformats.org/officeDocument/2006/math" xmlns:v="urn:schemas-microsoft-com:vml" xmlns:wp14="http://schemas.microsoft.com/office/word/2010/wordprocessingDrawing" xmlns:wp="http://schemas.openxmlformats.org/drawingml/2006/wordprocessingDrawing" xmlns:w10="urn:schemas-microsoft-com:office:word" xmlns:w="http://schemas.openxmlformats.org/wordprocessingml/2006/main" xmlns:w14="http://schemas.microsoft.com/office/word/2010/wordml" xmlns:w15="http://schemas.microsoft.com/office/word/2012/wordml" xmlns:w16cex="http://schemas.microsoft.com/office/word/2018/wordml/cex" xmlns:w16cid="http://schemas.microsoft.com/office/word/2016/wordml/cid" xmlns:w16="http://schemas.microsoft.com/office/word/2018/wordml" xmlns:w16sdtdh="http://schemas.microsoft.com/office/word/2020/wordml/sdtdatahash" xmlns:w16se="http://schemas.microsoft.com/office/word/2015/wordml/symex" xmlns:wpg="http://schemas.microsoft.com/office/word/2010/wordprocessingGroup" xmlns:wpi="http://schemas.microsoft.com/office/word/2010/wordprocessingInk" xmlns:wne="http://schemas.microsoft.com/office/word/2006/wordml" xmlns:wps="http://schemas.microsoft.com/office/word/2010/wordprocessingShape" mc:Ignorable="w14 w15 w16se w16cid w16 w16cex w16sdtdh wp14">
+<w:document xmlns:wpc="http://schemas.microsoft.com/office/word/2010/wordprocessingCanvas" xmlns:cx="http://schemas.microsoft.com/office/drawing/2014/chartex" xmlns:cx1="http://schemas.microsoft.com/office/drawing/2015/9/8/chartex" xmlns:cx2="http://schemas.microsoft.com/office/drawing/2015/10/21/chartex" xmlns:cx3="http://schemas.microsoft.com/office/drawing/2016/5/9/chartex" xmlns:cx4="http://schemas.microsoft.com/office/drawing/2016/5/10/chartex" xmlns:cx5="http://schemas.microsoft.com/office/drawing/2016/5/11/chartex" xmlns:cx6="http://schemas.microsoft.com/office/drawing/2016/5/12/chartex" xmlns:cx7="http://schemas.microsoft.com/office/drawing/2016/5/13/chartex" xmlns:cx8="http://schemas.microsoft.com/office/drawing/2016/5/14/chartex" xmlns:mc="http://schemas.openxmlformats.org/markup-compatibility/2006" xmlns:aink="http://schemas.microsoft.com/office/drawing/2016/ink" xmlns:am3d="http://schemas.microsoft.com/office/drawing/2017/model3d" xmlns:o="urn:schemas-microsoft-com:office:office" xmlns:oel="http://schemas.microsoft.com/office/2019/extlst" xmlns:r="http://schemas.openxmlformats.org/officeDocument/2006/relationships" xmlns:m="http://schemas.openxmlformats.org/officeDocument/2006/math" xmlns:v="urn:schemas-microsoft-com:vml" xmlns:wp14="http://schemas.microsoft.com/office/word/2010/wordprocessingDrawing" xmlns:wp="http://schemas.openxmlformats.org/drawingml/2006/wordprocessingDrawing" xmlns:w10="urn:schemas-microsoft-com:office:word" xmlns:w="http://schemas.openxmlformats.org/wordprocessingml/2006/main" xmlns:w14="http://schemas.microsoft.com/office/word/2010/wordml" xmlns:w15="http://schemas.microsoft.com/office/word/2012/wordml" xmlns:w16cex="http://schemas.microsoft.com/office/word/2018/wordml/cex" xmlns:w16cid="http://schemas.microsoft.com/office/word/2016/wordml/cid" xmlns:w16="http://schemas.microsoft.com/office/word/2018/wordml" xmlns:w16sdtdh="http://schemas.microsoft.com/office/word/2020/wordml/sdtdatahash" xmlns:w16se="http://schemas.microsoft.com/office/word/2015/wordml/symex" xmlns:wpg="http://schemas.microsoft.com/office/word/2010/wordprocessingGroup" xmlns:wpi="http://schemas.microsoft.com/office/word/2010/wordprocessingInk" xmlns:wne="http://schemas.microsoft.com/office/word/2006/wordml" xmlns:wps="http://schemas.microsoft.com/office/word/2010/wordprocessingShape" mc:Ignorable="w14 w15 w16se w16cid w16 w16cex w16sdtdh wp14">
   <w:body>
     <w:p>
       <w:pPr>
@@ -30,7 +30,15 @@
         <w:t>2</w:t>
       </w:r>
     </w:p>
-    <w:p/>
+    <w:p>
+      <w:pPr>
+        <w:pStyle w:val="Heading3"/>
+        <w:spacing w:line="360" w:lineRule="auto"/>
+        <w:rPr>
+          <w:u w:val="single"/>
+        </w:rPr>
+      </w:pPr>
+    </w:p>
     <w:p>
       <w:pPr>
         <w:pStyle w:val="Heading3"/>
@@ -596,16 +604,45 @@
         <w:t xml:space="preserve"> </w:t>
       </w:r>
       <w:r>
-        <w:t xml:space="preserve">allows a user to log into the application. The name, surname, token and user id fields are stored in localstorage. Please note that the password is hashed before saving to the database (Auth controller) </w:t>
-      </w:r>
-    </w:p>
-    <w:p/>
-    <w:p>
-      <w:r>
-        <w:t>Please note that the application uses the CQRS pattern by implementing the MediatR library. This allows the queries to be separate from the commands. We have greater control over enhancing the performance of the application if the operations are divided. The specific service is injected in the query and command handler. See project 3 for dependency injection.</w:t>
-      </w:r>
-    </w:p>
-    <w:p/>
+        <w:t>allows a user to log into the application. The name, surname, token and user id fields are stored in localstorage. Please note that the password is hashed before saving to the database (Auth controller)</w:t>
+      </w:r>
+      <w:r>
+        <w:t>. Each subsequent login attempt will hash the password before comparing it to the user password stored in the db. This is simply to enhance security and does not replace client certificates.</w:t>
+      </w:r>
+    </w:p>
+    <w:p>
+      <w:r>
+        <w:rPr>
+          <w:b/>
+          <w:bCs/>
+        </w:rPr>
+        <w:t>Shopping Cart Controller</w:t>
+      </w:r>
+      <w:r>
+        <w:rPr>
+          <w:b/>
+          <w:bCs/>
+        </w:rPr>
+        <w:t xml:space="preserve"> </w:t>
+      </w:r>
+      <w:r>
+        <w:rPr>
+          <w:b/>
+          <w:bCs/>
+        </w:rPr>
+        <w:t>–</w:t>
+      </w:r>
+      <w:r>
+        <w:rPr>
+          <w:b/>
+          <w:bCs/>
+        </w:rPr>
+        <w:t xml:space="preserve"> </w:t>
+      </w:r>
+      <w:r>
+        <w:t>is used to receive the shopping cart information from the client. The details are then stored in the database.</w:t>
+      </w:r>
+    </w:p>
     <w:p>
       <w:pPr>
         <w:pStyle w:val="Heading3"/>
@@ -727,25 +764,34 @@
         <w:t>I</w:t>
       </w:r>
       <w:r>
-        <w:t>OrderService</w:t>
+        <w:t>AuthService</w:t>
       </w:r>
       <w:r>
         <w:t xml:space="preserve"> </w:t>
       </w:r>
       <w:r>
-        <w:t>is implemented as a service to perform</w:t>
-      </w:r>
-      <w:r>
-        <w:t xml:space="preserve"> the query operations</w:t>
+        <w:t>is implemented as a service to</w:t>
+      </w:r>
+      <w:r>
+        <w:t xml:space="preserve"> add users to the application</w:t>
       </w:r>
       <w:r>
         <w:t xml:space="preserve">. See the </w:t>
       </w:r>
       <w:r>
-        <w:t>CE</w:t>
-      </w:r>
-      <w:r>
-        <w:t>.Service project.</w:t>
+        <w:t>B</w:t>
+      </w:r>
+      <w:r>
+        <w:t>E</w:t>
+      </w:r>
+      <w:r>
+        <w:t>.Service</w:t>
+      </w:r>
+      <w:r>
+        <w:t>s</w:t>
+      </w:r>
+      <w:r>
+        <w:t xml:space="preserve"> project.</w:t>
       </w:r>
     </w:p>
     <w:p>
@@ -766,7 +812,13 @@
         <w:t xml:space="preserve"> is </w:t>
       </w:r>
       <w:r>
-        <w:t xml:space="preserve">implemented as a service to query and update products. </w:t>
+        <w:t xml:space="preserve">implemented as a service to query and </w:t>
+      </w:r>
+      <w:r>
+        <w:t>list</w:t>
+      </w:r>
+      <w:r>
+        <w:t xml:space="preserve"> products. </w:t>
       </w:r>
     </w:p>
     <w:p>
@@ -782,9 +834,77 @@
       </w:r>
     </w:p>
     <w:p>
+      <w:pPr>
+        <w:pStyle w:val="ListParagraph"/>
+        <w:numPr>
+          <w:ilvl w:val="0"/>
+          <w:numId w:val="6"/>
+        </w:numPr>
+      </w:pPr>
+      <w:r>
+        <w:t xml:space="preserve">ICartService is implemented as a service to save cart details to the database. An email is also </w:t>
+      </w:r>
+      <w:r>
+        <w:t>sent</w:t>
+      </w:r>
+      <w:r>
+        <w:t xml:space="preserve"> to the logged in user.</w:t>
+      </w:r>
+    </w:p>
+    <w:p>
+      <w:pPr>
+        <w:pStyle w:val="ListParagraph"/>
+        <w:numPr>
+          <w:ilvl w:val="0"/>
+          <w:numId w:val="6"/>
+        </w:numPr>
+      </w:pPr>
+      <w:r>
+        <w:t>ILoginService is implemented as a service to allow a user to be logged into the app.</w:t>
+      </w:r>
+      <w:r>
+        <w:t xml:space="preserve"> Some details are stored on the client side for customization.</w:t>
+      </w:r>
+    </w:p>
+    <w:p>
+      <w:pPr>
+        <w:pStyle w:val="ListParagraph"/>
+        <w:numPr>
+          <w:ilvl w:val="0"/>
+          <w:numId w:val="6"/>
+        </w:numPr>
+      </w:pPr>
+      <w:r>
+        <w:t>IPasswordHelper is implemented as a helper service with the only function to hash the user password. The concrete implemented can be easily swopped out for another implementation.</w:t>
+      </w:r>
+    </w:p>
+    <w:p>
+      <w:pPr>
+        <w:pStyle w:val="ListParagraph"/>
+        <w:numPr>
+          <w:ilvl w:val="0"/>
+          <w:numId w:val="6"/>
+        </w:numPr>
+      </w:pPr>
+      <w:r>
+        <w:t xml:space="preserve">INotificationService implemented as a helper service with the only function to send an email with the cart details to the customers. </w:t>
+      </w:r>
+      <w:r>
+        <w:t>The concrete implementation (emailservice)</w:t>
+      </w:r>
+      <w:r>
+        <w:t xml:space="preserve"> can be changed to use any other notification medium such as whatapp or sms’es without changing much of the overall logic.</w:t>
+      </w:r>
+    </w:p>
+    <w:p>
       <w:r>
         <w:t>These interfaces are injected through dependency injection and makes it easier to perform testing. Implementation can be easily swopped out just by defining another concrete implementation in the DI container.</w:t>
       </w:r>
+    </w:p>
+    <w:p>
+      <w:pPr>
+        <w:pStyle w:val="Heading3"/>
+      </w:pPr>
     </w:p>
     <w:p>
       <w:pPr>
@@ -922,6 +1042,7 @@
         <w:pStyle w:val="Heading3"/>
       </w:pPr>
       <w:r>
+        <w:lastRenderedPageBreak/>
         <w:t xml:space="preserve">Project </w:t>
       </w:r>
       <w:r>
@@ -1010,7 +1131,6 @@
     </w:p>
     <w:p>
       <w:r>
-        <w:lastRenderedPageBreak/>
         <w:t xml:space="preserve">The </w:t>
       </w:r>
       <w:r>
@@ -1032,7 +1152,13 @@
         <w:t>service classes implement the corresponding interfaces in</w:t>
       </w:r>
       <w:r>
-        <w:t xml:space="preserve"> CE</w:t>
+        <w:t xml:space="preserve"> </w:t>
+      </w:r>
+      <w:r>
+        <w:t>B</w:t>
+      </w:r>
+      <w:r>
+        <w:t>E</w:t>
       </w:r>
       <w:r>
         <w:t>.Contracts project which is then injected into the controllers.</w:t>
@@ -1198,6 +1324,23 @@
         </w:drawing>
       </w:r>
     </w:p>
+    <w:p>
+      <w:r>
+        <w:t>Fig 6 – BE.Infrastr</w:t>
+      </w:r>
+      <w:r>
+        <w:t>u</w:t>
+      </w:r>
+      <w:r>
+        <w:t>cture</w:t>
+      </w:r>
+    </w:p>
+    <w:p>
+      <w:r>
+        <w:lastRenderedPageBreak/>
+        <w:t xml:space="preserve">This project includes all the cross-cutting concerns that are shared across the solution. As noted previously, the LoggerService is implemented by using NLog but can be changed to use a custom solution. The email service is used by the CartService to send payment confirmation email to the user but can also be used from any other component for a different purpose. </w:t>
+      </w:r>
+    </w:p>
     <w:p/>
     <w:p>
       <w:pPr>
@@ -1249,28 +1392,35 @@
         </w:drawing>
       </w:r>
     </w:p>
+    <w:p>
+      <w:r>
+        <w:t>Fig 7. BE.Common</w:t>
+      </w:r>
+    </w:p>
+    <w:p>
+      <w:r>
+        <w:t>B</w:t>
+      </w:r>
+      <w:r>
+        <w:t>E</w:t>
+      </w:r>
+      <w:r>
+        <w:t>.</w:t>
+      </w:r>
+      <w:r>
+        <w:t>Common contains different functionality that can also be used throughout the solution such as JWT configuration.</w:t>
+      </w:r>
+    </w:p>
     <w:p/>
-    <w:p>
-      <w:r>
-        <w:lastRenderedPageBreak/>
-        <w:t>B</w:t>
-      </w:r>
-      <w:r>
-        <w:t>E</w:t>
-      </w:r>
-      <w:r>
-        <w:t>.UI</w:t>
-      </w:r>
-    </w:p>
     <w:p>
       <w:r>
         <w:rPr>
           <w:noProof/>
         </w:rPr>
         <w:drawing>
-          <wp:inline distT="0" distB="0" distL="0" distR="0" wp14:anchorId="3DBF63B2" wp14:editId="7260751C">
-            <wp:extent cx="2828925" cy="5810250"/>
-            <wp:effectExtent l="0" t="0" r="9525" b="0"/>
+          <wp:inline distT="0" distB="0" distL="0" distR="0" wp14:anchorId="3DBF63B2" wp14:editId="47F0BA42">
+            <wp:extent cx="2457450" cy="3590925"/>
+            <wp:effectExtent l="0" t="0" r="0" b="9525"/>
             <wp:docPr id="13" name="Picture 13"/>
             <wp:cNvGraphicFramePr>
               <a:graphicFrameLocks xmlns:a="http://schemas.openxmlformats.org/drawingml/2006/main" noChangeAspect="1"/>
@@ -1291,7 +1441,7 @@
                   <pic:spPr>
                     <a:xfrm>
                       <a:off x="0" y="0"/>
-                      <a:ext cx="2828925" cy="5810250"/>
+                      <a:ext cx="2457450" cy="3590925"/>
                     </a:xfrm>
                     <a:prstGeom prst="rect">
                       <a:avLst/>
@@ -1306,20 +1456,12 @@
     </w:p>
     <w:p>
       <w:r>
-        <w:t xml:space="preserve">Fig </w:t>
-      </w:r>
-      <w:r>
-        <w:t>6</w:t>
-      </w:r>
-      <w:r>
-        <w:t>.</w:t>
-      </w:r>
-      <w:r>
-        <w:t xml:space="preserve"> Angular client project</w:t>
-      </w:r>
-    </w:p>
-    <w:p>
-      <w:r>
+        <w:t>Fig 8 – Angular project structure.</w:t>
+      </w:r>
+    </w:p>
+    <w:p>
+      <w:r>
+        <w:lastRenderedPageBreak/>
         <w:t>As mentioned, the frontend is done in Angular 12. No specific version 12 commands were used so this should work in earlier versions of angular.</w:t>
       </w:r>
     </w:p>
@@ -1328,7 +1470,7 @@
         <w:t xml:space="preserve">The Fig </w:t>
       </w:r>
       <w:r>
-        <w:t>6</w:t>
+        <w:t>8</w:t>
       </w:r>
       <w:r>
         <w:t xml:space="preserve"> shows the logical structure of the frontend – </w:t>
@@ -1364,7 +1506,10 @@
         <w:t xml:space="preserve"> services in the Services folder that communicates with the </w:t>
       </w:r>
       <w:r>
-        <w:t>CE.</w:t>
+        <w:t>B</w:t>
+      </w:r>
+      <w:r>
+        <w:t>E.</w:t>
       </w:r>
       <w:r>
         <w:t xml:space="preserve">Api project by sending data in the form of parameters. </w:t>
@@ -1390,10 +1535,14 @@
     </w:p>
     <w:p>
       <w:pPr>
+        <w:pStyle w:val="ListParagraph"/>
+      </w:pPr>
+    </w:p>
+    <w:p>
+      <w:pPr>
         <w:pStyle w:val="Heading3"/>
       </w:pPr>
       <w:r>
-        <w:lastRenderedPageBreak/>
         <w:t>Login</w:t>
       </w:r>
     </w:p>
@@ -1444,13 +1593,13 @@
         <w:t xml:space="preserve">Fig </w:t>
       </w:r>
       <w:r>
-        <w:t>7</w:t>
+        <w:t>9</w:t>
       </w:r>
       <w:r>
         <w:t xml:space="preserve">. </w:t>
       </w:r>
       <w:r>
-        <w:t>Orders in Progress</w:t>
+        <w:t>Login</w:t>
       </w:r>
     </w:p>
     <w:p>
@@ -1458,22 +1607,10 @@
         <w:t xml:space="preserve">Fig </w:t>
       </w:r>
       <w:r>
-        <w:t>7</w:t>
-      </w:r>
-      <w:r>
-        <w:t xml:space="preserve"> shows the </w:t>
-      </w:r>
-      <w:r>
-        <w:t>list of in progress orders</w:t>
-      </w:r>
-      <w:r>
-        <w:t xml:space="preserve">. </w:t>
-      </w:r>
-      <w:r>
-        <w:t xml:space="preserve"> Clicking on the ‘Orders In Progress’ hyperlink near the top left corner, a call to the orders service is made. This service will in turn contact the backend service which will make an api call to the public endpoint. </w:t>
-      </w:r>
-      <w:r>
-        <w:t>Data is then passed all the way to the client device where it is displayed. Communication is asynchronous.</w:t>
+        <w:t>9 shows the view that users can use to log into the application</w:t>
+      </w:r>
+      <w:r>
+        <w:t>. Communication is asynchronous.</w:t>
       </w:r>
     </w:p>
     <w:p/>
@@ -1483,10 +1620,10 @@
           <w:noProof/>
         </w:rPr>
         <w:drawing>
-          <wp:inline distT="0" distB="0" distL="0" distR="0" wp14:anchorId="6FCF035C" wp14:editId="19E21440">
-            <wp:extent cx="6677660" cy="1610995"/>
-            <wp:effectExtent l="0" t="0" r="8890" b="8255"/>
-            <wp:docPr id="20" name="Picture 20"/>
+          <wp:inline distT="0" distB="0" distL="0" distR="0" wp14:anchorId="5507D8B8" wp14:editId="2CA5D86C">
+            <wp:extent cx="6569710" cy="2131060"/>
+            <wp:effectExtent l="0" t="0" r="2540" b="2540"/>
+            <wp:docPr id="2" name="Picture 2" descr="Graphical user interface&#10;&#10;Description automatically generated"/>
             <wp:cNvGraphicFramePr>
               <a:graphicFrameLocks xmlns:a="http://schemas.openxmlformats.org/drawingml/2006/main" noChangeAspect="1"/>
             </wp:cNvGraphicFramePr>
@@ -1494,7 +1631,7 @@
               <a:graphicData uri="http://schemas.openxmlformats.org/drawingml/2006/picture">
                 <pic:pic xmlns:pic="http://schemas.openxmlformats.org/drawingml/2006/picture">
                   <pic:nvPicPr>
-                    <pic:cNvPr id="1" name=""/>
+                    <pic:cNvPr id="2" name="Picture 2" descr="Graphical user interface&#10;&#10;Description automatically generated"/>
                     <pic:cNvPicPr/>
                   </pic:nvPicPr>
                   <pic:blipFill>
@@ -1506,7 +1643,7 @@
                   <pic:spPr>
                     <a:xfrm>
                       <a:off x="0" y="0"/>
-                      <a:ext cx="6677660" cy="1610995"/>
+                      <a:ext cx="6569710" cy="2131060"/>
                     </a:xfrm>
                     <a:prstGeom prst="rect">
                       <a:avLst/>
@@ -1524,30 +1661,40 @@
         <w:t>Fig</w:t>
       </w:r>
       <w:r>
-        <w:t xml:space="preserve"> 8.</w:t>
-      </w:r>
-      <w:r>
-        <w:t xml:space="preserve"> Top Five products</w:t>
-      </w:r>
-    </w:p>
-    <w:p>
-      <w:r>
-        <w:t>By clicking on the Top Five Products link, the same communication pattern is followed as in Fig 9 to display a list of the top five products being sold.</w:t>
-      </w:r>
-    </w:p>
-    <w:p/>
-    <w:p/>
-    <w:p>
-      <w:r>
-        <w:rPr>
-          <w:noProof/>
-        </w:rPr>
+        <w:t xml:space="preserve"> </w:t>
+      </w:r>
+      <w:r>
+        <w:t>10</w:t>
+      </w:r>
+      <w:r>
+        <w:t>.</w:t>
+      </w:r>
+      <w:r>
+        <w:t xml:space="preserve"> </w:t>
+      </w:r>
+      <w:r>
+        <w:t>Product listing</w:t>
+      </w:r>
+    </w:p>
+    <w:p>
+      <w:r>
+        <w:t>After logging into the application, the user is taken to the product listing. As the requirements stated, a shopping cart button must be next to each product. Furthermore, the product is displayed</w:t>
+      </w:r>
+      <w:r>
+        <w:t xml:space="preserve"> with an id, Name, </w:t>
+      </w:r>
+      <w:r>
+        <w:t xml:space="preserve">Image, Price and Qty. </w:t>
+      </w:r>
+    </w:p>
+    <w:p>
+      <w:r>
         <w:lastRenderedPageBreak/>
         <w:drawing>
-          <wp:inline distT="0" distB="0" distL="0" distR="0" wp14:anchorId="5ABCE5DA" wp14:editId="4682D29B">
-            <wp:extent cx="6677660" cy="2589530"/>
-            <wp:effectExtent l="0" t="0" r="8890" b="1270"/>
-            <wp:docPr id="21" name="Picture 21"/>
+          <wp:inline distT="0" distB="0" distL="0" distR="0" wp14:anchorId="107E10E0" wp14:editId="3220CC2C">
+            <wp:extent cx="6569710" cy="2101215"/>
+            <wp:effectExtent l="0" t="0" r="2540" b="0"/>
+            <wp:docPr id="18" name="Picture 18" descr="Graphical user interface&#10;&#10;Description automatically generated"/>
             <wp:cNvGraphicFramePr>
               <a:graphicFrameLocks xmlns:a="http://schemas.openxmlformats.org/drawingml/2006/main" noChangeAspect="1"/>
             </wp:cNvGraphicFramePr>
@@ -1555,7 +1702,7 @@
               <a:graphicData uri="http://schemas.openxmlformats.org/drawingml/2006/picture">
                 <pic:pic xmlns:pic="http://schemas.openxmlformats.org/drawingml/2006/picture">
                   <pic:nvPicPr>
-                    <pic:cNvPr id="1" name=""/>
+                    <pic:cNvPr id="18" name="Picture 18" descr="Graphical user interface&#10;&#10;Description automatically generated"/>
                     <pic:cNvPicPr/>
                   </pic:nvPicPr>
                   <pic:blipFill>
@@ -1567,7 +1714,7 @@
                   <pic:spPr>
                     <a:xfrm>
                       <a:off x="0" y="0"/>
-                      <a:ext cx="6677660" cy="2589530"/>
+                      <a:ext cx="6569710" cy="2101215"/>
                     </a:xfrm>
                     <a:prstGeom prst="rect">
                       <a:avLst/>
@@ -1580,12 +1727,13 @@
         </w:drawing>
       </w:r>
     </w:p>
+    <w:p/>
     <w:p>
       <w:r>
         <w:t xml:space="preserve">Fig </w:t>
       </w:r>
       <w:r>
-        <w:t>9</w:t>
+        <w:t>11</w:t>
       </w:r>
       <w:r>
         <w:t>.</w:t>
@@ -1593,30 +1741,46 @@
     </w:p>
     <w:p>
       <w:r>
-        <w:t>Fig 11 displays the stock update function. Click on the Update quantity. The list to the left is displayed. By clicking on any of the ‘Select’ buttons – the product detail is displayed in the detail table. Finally clicking on the right line will populate the text boxes. Change the quantity field and click on the ‘Update’ button. This will make post request to the backend server to update the right stock count.</w:t>
-      </w:r>
-    </w:p>
-    <w:p>
-      <w:r>
-        <w:t>Using Angular allows for dependency injection on the client side as well as an mvc dependency design patter to logically divide the logic into separate modules. The use if services allow for the reuse of components.</w:t>
+        <w:t xml:space="preserve">Fig 11 displays </w:t>
+      </w:r>
+      <w:r>
+        <w:t xml:space="preserve">how the ui changes as the user </w:t>
+      </w:r>
+      <w:r>
+        <w:t>selects the different items.</w:t>
+      </w:r>
+    </w:p>
+    <w:p>
+      <w:r>
+        <w:t>Using Angular allows for dependency injection on the client side as well as an mvc dependency design patter</w:t>
+      </w:r>
+      <w:r>
+        <w:t>n</w:t>
+      </w:r>
+      <w:r>
+        <w:t xml:space="preserve"> to logically divide the logic into separate modules. Th</w:t>
+      </w:r>
+      <w:r>
+        <w:t>is</w:t>
+      </w:r>
+      <w:r>
+        <w:t xml:space="preserve"> use allow</w:t>
+      </w:r>
+      <w:r>
+        <w:t>s</w:t>
+      </w:r>
+      <w:r>
+        <w:t xml:space="preserve"> for the reuse of components.</w:t>
       </w:r>
     </w:p>
     <w:p/>
     <w:p>
       <w:r>
-        <w:t>Console Output</w:t>
-      </w:r>
-    </w:p>
-    <w:p>
-      <w:r>
-        <w:rPr>
-          <w:noProof/>
-        </w:rPr>
         <w:drawing>
-          <wp:inline distT="0" distB="0" distL="0" distR="0" wp14:anchorId="3690107F" wp14:editId="54C4C8B0">
-            <wp:extent cx="5676900" cy="2962275"/>
-            <wp:effectExtent l="0" t="0" r="0" b="9525"/>
-            <wp:docPr id="3" name="Picture 3"/>
+          <wp:inline distT="0" distB="0" distL="0" distR="0" wp14:anchorId="0DA173F9" wp14:editId="16143666">
+            <wp:extent cx="6569710" cy="2093595"/>
+            <wp:effectExtent l="0" t="0" r="2540" b="1905"/>
+            <wp:docPr id="19" name="Picture 19" descr="Graphical user interface, application&#10;&#10;Description automatically generated"/>
             <wp:cNvGraphicFramePr>
               <a:graphicFrameLocks xmlns:a="http://schemas.openxmlformats.org/drawingml/2006/main" noChangeAspect="1"/>
             </wp:cNvGraphicFramePr>
@@ -1624,7 +1788,7 @@
               <a:graphicData uri="http://schemas.openxmlformats.org/drawingml/2006/picture">
                 <pic:pic xmlns:pic="http://schemas.openxmlformats.org/drawingml/2006/picture">
                   <pic:nvPicPr>
-                    <pic:cNvPr id="1" name=""/>
+                    <pic:cNvPr id="19" name="Picture 19" descr="Graphical user interface, application&#10;&#10;Description automatically generated"/>
                     <pic:cNvPicPr/>
                   </pic:nvPicPr>
                   <pic:blipFill>
@@ -1636,7 +1800,7 @@
                   <pic:spPr>
                     <a:xfrm>
                       <a:off x="0" y="0"/>
-                      <a:ext cx="5676900" cy="2962275"/>
+                      <a:ext cx="6569710" cy="2093595"/>
                     </a:xfrm>
                     <a:prstGeom prst="rect">
                       <a:avLst/>
@@ -1649,21 +1813,27 @@
         </w:drawing>
       </w:r>
     </w:p>
+    <w:p/>
     <w:p>
       <w:r>
         <w:t xml:space="preserve">Fig </w:t>
       </w:r>
       <w:r>
-        <w:t>10</w:t>
-      </w:r>
-      <w:r>
-        <w:t>. Application menu</w:t>
-      </w:r>
-    </w:p>
-    <w:p>
-      <w:r>
-        <w:lastRenderedPageBreak/>
-        <w:t>Orders in progress</w:t>
+        <w:t>1</w:t>
+      </w:r>
+      <w:r>
+        <w:t>2</w:t>
+      </w:r>
+      <w:r>
+        <w:t xml:space="preserve">. </w:t>
+      </w:r>
+      <w:r>
+        <w:t>Shopping Cart</w:t>
+      </w:r>
+    </w:p>
+    <w:p>
+      <w:r>
+        <w:t>After the user selects the items to purchase, the app will route to the shopping cart when the user clicks on the Checkout button</w:t>
       </w:r>
     </w:p>
     <w:p>
@@ -1671,15 +1841,14 @@
         <w:pStyle w:val="Heading2"/>
         <w:spacing w:line="360" w:lineRule="auto"/>
       </w:pPr>
-      <w:r>
-        <w:rPr>
-          <w:noProof/>
-        </w:rPr>
+    </w:p>
+    <w:p>
+      <w:r>
         <w:drawing>
-          <wp:inline distT="0" distB="0" distL="0" distR="0" wp14:anchorId="644FF403" wp14:editId="36A5325D">
-            <wp:extent cx="6677660" cy="2457450"/>
-            <wp:effectExtent l="0" t="0" r="8890" b="0"/>
-            <wp:docPr id="4" name="Picture 4"/>
+          <wp:inline distT="0" distB="0" distL="0" distR="0" wp14:anchorId="1F4F3FBF" wp14:editId="56F063FA">
+            <wp:extent cx="6569710" cy="2185670"/>
+            <wp:effectExtent l="0" t="0" r="2540" b="5080"/>
+            <wp:docPr id="16" name="Picture 16" descr="Graphical user interface, application&#10;&#10;Description automatically generated with medium confidence"/>
             <wp:cNvGraphicFramePr>
               <a:graphicFrameLocks xmlns:a="http://schemas.openxmlformats.org/drawingml/2006/main" noChangeAspect="1"/>
             </wp:cNvGraphicFramePr>
@@ -1687,7 +1856,7 @@
               <a:graphicData uri="http://schemas.openxmlformats.org/drawingml/2006/picture">
                 <pic:pic xmlns:pic="http://schemas.openxmlformats.org/drawingml/2006/picture">
                   <pic:nvPicPr>
-                    <pic:cNvPr id="1" name=""/>
+                    <pic:cNvPr id="16" name="Picture 16" descr="Graphical user interface, application&#10;&#10;Description automatically generated with medium confidence"/>
                     <pic:cNvPicPr/>
                   </pic:nvPicPr>
                   <pic:blipFill>
@@ -1699,7 +1868,7 @@
                   <pic:spPr>
                     <a:xfrm>
                       <a:off x="0" y="0"/>
-                      <a:ext cx="6677660" cy="2457450"/>
+                      <a:ext cx="6569710" cy="2185670"/>
                     </a:xfrm>
                     <a:prstGeom prst="rect">
                       <a:avLst/>
@@ -1720,7 +1889,10 @@
         <w:t>1</w:t>
       </w:r>
       <w:r>
-        <w:t>. Orders in progress</w:t>
+        <w:t>.</w:t>
+      </w:r>
+      <w:r>
+        <w:t xml:space="preserve"> Email sent to customer</w:t>
       </w:r>
     </w:p>
     <w:p>
@@ -1765,69 +1937,6 @@
     <w:p/>
     <w:p/>
     <w:p>
-      <w:r>
-        <w:lastRenderedPageBreak/>
-        <w:t>Top five Products</w:t>
-      </w:r>
-    </w:p>
-    <w:p>
-      <w:pPr>
-        <w:pStyle w:val="Heading2"/>
-        <w:spacing w:line="360" w:lineRule="auto"/>
-      </w:pPr>
-      <w:r>
-        <w:rPr>
-          <w:noProof/>
-        </w:rPr>
-        <w:drawing>
-          <wp:inline distT="0" distB="0" distL="0" distR="0" wp14:anchorId="71316899" wp14:editId="1C966E3B">
-            <wp:extent cx="6677660" cy="2343150"/>
-            <wp:effectExtent l="0" t="0" r="8890" b="0"/>
-            <wp:docPr id="5" name="Picture 5"/>
-            <wp:cNvGraphicFramePr>
-              <a:graphicFrameLocks xmlns:a="http://schemas.openxmlformats.org/drawingml/2006/main" noChangeAspect="1"/>
-            </wp:cNvGraphicFramePr>
-            <a:graphic xmlns:a="http://schemas.openxmlformats.org/drawingml/2006/main">
-              <a:graphicData uri="http://schemas.openxmlformats.org/drawingml/2006/picture">
-                <pic:pic xmlns:pic="http://schemas.openxmlformats.org/drawingml/2006/picture">
-                  <pic:nvPicPr>
-                    <pic:cNvPr id="1" name=""/>
-                    <pic:cNvPicPr/>
-                  </pic:nvPicPr>
-                  <pic:blipFill>
-                    <a:blip r:embed="rId18"/>
-                    <a:stretch>
-                      <a:fillRect/>
-                    </a:stretch>
-                  </pic:blipFill>
-                  <pic:spPr>
-                    <a:xfrm>
-                      <a:off x="0" y="0"/>
-                      <a:ext cx="6677660" cy="2343150"/>
-                    </a:xfrm>
-                    <a:prstGeom prst="rect">
-                      <a:avLst/>
-                    </a:prstGeom>
-                  </pic:spPr>
-                </pic:pic>
-              </a:graphicData>
-            </a:graphic>
-          </wp:inline>
-        </w:drawing>
-      </w:r>
-    </w:p>
-    <w:p>
-      <w:r>
-        <w:t>Fig 1</w:t>
-      </w:r>
-      <w:r>
-        <w:t>2</w:t>
-      </w:r>
-      <w:r>
-        <w:t>. Top Five products</w:t>
-      </w:r>
-    </w:p>
-    <w:p>
       <w:pPr>
         <w:pStyle w:val="Heading2"/>
         <w:spacing w:line="360" w:lineRule="auto"/>
@@ -1846,21 +1955,12 @@
     <w:p/>
     <w:p/>
     <w:p/>
-    <w:p/>
-    <w:p/>
-    <w:p/>
-    <w:p/>
-    <w:p>
-      <w:r>
-        <w:lastRenderedPageBreak/>
-        <w:t>Orders Listing activity diagram</w:t>
-      </w:r>
-    </w:p>
     <w:p>
       <w:r>
         <w:rPr>
           <w:noProof/>
         </w:rPr>
+        <w:lastRenderedPageBreak/>
         <w:drawing>
           <wp:inline distT="0" distB="0" distL="0" distR="0" wp14:anchorId="14436C9D" wp14:editId="7072E54B">
             <wp:extent cx="7353300" cy="5438775"/>
@@ -1877,7 +1977,7 @@
                     <pic:cNvPicPr/>
                   </pic:nvPicPr>
                   <pic:blipFill>
-                    <a:blip r:embed="rId19">
+                    <a:blip r:embed="rId18">
                       <a:extLst>
                         <a:ext uri="{28A0092B-C50C-407E-A947-70E740481C1C}">
                           <a14:useLocalDpi xmlns:a14="http://schemas.microsoft.com/office/drawing/2010/main" val="0"/>
@@ -1982,7 +2082,6 @@
         <w:spacing w:line="360" w:lineRule="auto"/>
       </w:pPr>
       <w:r>
-        <w:lastRenderedPageBreak/>
         <w:t xml:space="preserve">Any injected dependency (services) </w:t>
       </w:r>
       <w:r>
@@ -2002,6 +2101,7 @@
         <w:spacing w:line="360" w:lineRule="auto"/>
       </w:pPr>
       <w:r>
+        <w:lastRenderedPageBreak/>
         <w:t>Dividing the solution into separate projects, make the application more testable and maintainable.</w:t>
       </w:r>
     </w:p>
@@ -2047,7 +2147,7 @@
       <w:r>
         <w:t xml:space="preserve">Start the api solution. The default url is </w:t>
       </w:r>
-      <w:hyperlink r:id="rId20" w:history="1">
+      <w:hyperlink r:id="rId19" w:history="1">
         <w:r>
           <w:rPr>
             <w:rStyle w:val="Hyperlink"/>
@@ -2058,7 +2158,7 @@
       <w:r>
         <w:t xml:space="preserve"> and </w:t>
       </w:r>
-      <w:hyperlink r:id="rId21" w:history="1">
+      <w:hyperlink r:id="rId20" w:history="1">
         <w:r>
           <w:rPr>
             <w:rStyle w:val="Hyperlink"/>
@@ -2096,7 +2196,7 @@
       <w:r>
         <w:t xml:space="preserve">Run the front end with ng serve. The default url is </w:t>
       </w:r>
-      <w:hyperlink r:id="rId22" w:history="1">
+      <w:hyperlink r:id="rId21" w:history="1">
         <w:r>
           <w:rPr>
             <w:rStyle w:val="Hyperlink"/>
@@ -2119,7 +2219,7 @@
       <w:r>
         <w:t xml:space="preserve">Testing can also be performed with the use of swagger.  Go to url </w:t>
       </w:r>
-      <w:hyperlink r:id="rId23" w:history="1">
+      <w:hyperlink r:id="rId22" w:history="1">
         <w:r>
           <w:rPr>
             <w:rStyle w:val="Hyperlink"/>
@@ -2154,7 +2254,7 @@
 </file>
 
 <file path=word/numbering.xml><?xml version="1.0" encoding="utf-8"?>
-<w:numbering xmlns:wpc="http://schemas.microsoft.com/office/word/2010/wordprocessingCanvas" xmlns:cx="http://schemas.microsoft.com/office/drawing/2014/chartex" xmlns:cx1="http://schemas.microsoft.com/office/drawing/2015/9/8/chartex" xmlns:cx2="http://schemas.microsoft.com/office/drawing/2015/10/21/chartex" xmlns:cx3="http://schemas.microsoft.com/office/drawing/2016/5/9/chartex" xmlns:cx4="http://schemas.microsoft.com/office/drawing/2016/5/10/chartex" xmlns:cx5="http://schemas.microsoft.com/office/drawing/2016/5/11/chartex" xmlns:cx6="http://schemas.microsoft.com/office/drawing/2016/5/12/chartex" xmlns:cx7="http://schemas.microsoft.com/office/drawing/2016/5/13/chartex" xmlns:cx8="http://schemas.microsoft.com/office/drawing/2016/5/14/chartex" xmlns:mc="http://schemas.openxmlformats.org/markup-compatibility/2006" xmlns:aink="http://schemas.microsoft.com/office/drawing/2016/ink" xmlns:am3d="http://schemas.microsoft.com/office/drawing/2017/model3d" xmlns:o="urn:schemas-microsoft-com:office:office" xmlns:r="http://schemas.openxmlformats.org/officeDocument/2006/relationships" xmlns:m="http://schemas.openxmlformats.org/officeDocument/2006/math" xmlns:v="urn:schemas-microsoft-com:vml" xmlns:wp14="http://schemas.microsoft.com/office/word/2010/wordprocessingDrawing" xmlns:wp="http://schemas.openxmlformats.org/drawingml/2006/wordprocessingDrawing" xmlns:w10="urn:schemas-microsoft-com:office:word" xmlns:w="http://schemas.openxmlformats.org/wordprocessingml/2006/main" xmlns:w14="http://schemas.microsoft.com/office/word/2010/wordml" xmlns:w15="http://schemas.microsoft.com/office/word/2012/wordml" xmlns:w16cex="http://schemas.microsoft.com/office/word/2018/wordml/cex" xmlns:w16cid="http://schemas.microsoft.com/office/word/2016/wordml/cid" xmlns:w16="http://schemas.microsoft.com/office/word/2018/wordml" xmlns:w16sdtdh="http://schemas.microsoft.com/office/word/2020/wordml/sdtdatahash" xmlns:w16se="http://schemas.microsoft.com/office/word/2015/wordml/symex" xmlns:wpg="http://schemas.microsoft.com/office/word/2010/wordprocessingGroup" xmlns:wpi="http://schemas.microsoft.com/office/word/2010/wordprocessingInk" xmlns:wne="http://schemas.microsoft.com/office/word/2006/wordml" xmlns:wps="http://schemas.microsoft.com/office/word/2010/wordprocessingShape" mc:Ignorable="w14 w15 w16se w16cid w16 w16cex w16sdtdh wp14">
+<w:numbering xmlns:wpc="http://schemas.microsoft.com/office/word/2010/wordprocessingCanvas" xmlns:cx="http://schemas.microsoft.com/office/drawing/2014/chartex" xmlns:cx1="http://schemas.microsoft.com/office/drawing/2015/9/8/chartex" xmlns:cx2="http://schemas.microsoft.com/office/drawing/2015/10/21/chartex" xmlns:cx3="http://schemas.microsoft.com/office/drawing/2016/5/9/chartex" xmlns:cx4="http://schemas.microsoft.com/office/drawing/2016/5/10/chartex" xmlns:cx5="http://schemas.microsoft.com/office/drawing/2016/5/11/chartex" xmlns:cx6="http://schemas.microsoft.com/office/drawing/2016/5/12/chartex" xmlns:cx7="http://schemas.microsoft.com/office/drawing/2016/5/13/chartex" xmlns:cx8="http://schemas.microsoft.com/office/drawing/2016/5/14/chartex" xmlns:mc="http://schemas.openxmlformats.org/markup-compatibility/2006" xmlns:aink="http://schemas.microsoft.com/office/drawing/2016/ink" xmlns:am3d="http://schemas.microsoft.com/office/drawing/2017/model3d" xmlns:o="urn:schemas-microsoft-com:office:office" xmlns:oel="http://schemas.microsoft.com/office/2019/extlst" xmlns:r="http://schemas.openxmlformats.org/officeDocument/2006/relationships" xmlns:m="http://schemas.openxmlformats.org/officeDocument/2006/math" xmlns:v="urn:schemas-microsoft-com:vml" xmlns:wp14="http://schemas.microsoft.com/office/word/2010/wordprocessingDrawing" xmlns:wp="http://schemas.openxmlformats.org/drawingml/2006/wordprocessingDrawing" xmlns:w10="urn:schemas-microsoft-com:office:word" xmlns:w="http://schemas.openxmlformats.org/wordprocessingml/2006/main" xmlns:w14="http://schemas.microsoft.com/office/word/2010/wordml" xmlns:w15="http://schemas.microsoft.com/office/word/2012/wordml" xmlns:w16cex="http://schemas.microsoft.com/office/word/2018/wordml/cex" xmlns:w16cid="http://schemas.microsoft.com/office/word/2016/wordml/cid" xmlns:w16="http://schemas.microsoft.com/office/word/2018/wordml" xmlns:w16sdtdh="http://schemas.microsoft.com/office/word/2020/wordml/sdtdatahash" xmlns:w16se="http://schemas.microsoft.com/office/word/2015/wordml/symex" xmlns:wpg="http://schemas.microsoft.com/office/word/2010/wordprocessingGroup" xmlns:wpi="http://schemas.microsoft.com/office/word/2010/wordprocessingInk" xmlns:wne="http://schemas.microsoft.com/office/word/2006/wordml" xmlns:wps="http://schemas.microsoft.com/office/word/2010/wordprocessingShape" mc:Ignorable="w14 w15 w16se w16cid w16 w16cex w16sdtdh wp14">
   <w:abstractNum w:abstractNumId="0" w15:restartNumberingAfterBreak="0">
     <w:nsid w:val="0819492D"/>
     <w:multiLevelType w:val="hybridMultilevel"/>
@@ -2867,28 +2967,28 @@
       </w:pPr>
     </w:lvl>
   </w:abstractNum>
-  <w:num w:numId="1">
+  <w:num w:numId="1" w16cid:durableId="493300712">
     <w:abstractNumId w:val="4"/>
   </w:num>
-  <w:num w:numId="2">
+  <w:num w:numId="2" w16cid:durableId="816150089">
     <w:abstractNumId w:val="3"/>
   </w:num>
-  <w:num w:numId="3">
+  <w:num w:numId="3" w16cid:durableId="1398939453">
     <w:abstractNumId w:val="6"/>
   </w:num>
-  <w:num w:numId="4">
+  <w:num w:numId="4" w16cid:durableId="407388516">
     <w:abstractNumId w:val="1"/>
   </w:num>
-  <w:num w:numId="5">
+  <w:num w:numId="5" w16cid:durableId="946623842">
     <w:abstractNumId w:val="2"/>
   </w:num>
-  <w:num w:numId="6">
+  <w:num w:numId="6" w16cid:durableId="2137598939">
     <w:abstractNumId w:val="5"/>
   </w:num>
-  <w:num w:numId="7">
+  <w:num w:numId="7" w16cid:durableId="1964723636">
     <w:abstractNumId w:val="7"/>
   </w:num>
-  <w:num w:numId="8">
+  <w:num w:numId="8" w16cid:durableId="1403989938">
     <w:abstractNumId w:val="0"/>
   </w:num>
 </w:numbering>

</xml_diff>

<commit_message>
Add final docs Add logger services
</commit_message>
<xml_diff>
--- a/Docs/Technical Spec.docx
+++ b/Docs/Technical Spec.docx
@@ -1689,6 +1689,9 @@
     </w:p>
     <w:p>
       <w:r>
+        <w:rPr>
+          <w:noProof/>
+        </w:rPr>
         <w:lastRenderedPageBreak/>
         <w:drawing>
           <wp:inline distT="0" distB="0" distL="0" distR="0" wp14:anchorId="107E10E0" wp14:editId="3220CC2C">
@@ -1776,6 +1779,9 @@
     <w:p/>
     <w:p>
       <w:r>
+        <w:rPr>
+          <w:noProof/>
+        </w:rPr>
         <w:drawing>
           <wp:inline distT="0" distB="0" distL="0" distR="0" wp14:anchorId="0DA173F9" wp14:editId="16143666">
             <wp:extent cx="6569710" cy="2093595"/>
@@ -1844,6 +1850,9 @@
     </w:p>
     <w:p>
       <w:r>
+        <w:rPr>
+          <w:noProof/>
+        </w:rPr>
         <w:drawing>
           <wp:inline distT="0" distB="0" distL="0" distR="0" wp14:anchorId="1F4F3FBF" wp14:editId="56F063FA">
             <wp:extent cx="6569710" cy="2185670"/>
@@ -1895,77 +1904,17 @@
         <w:t xml:space="preserve"> Email sent to customer</w:t>
       </w:r>
     </w:p>
-    <w:p>
-      <w:pPr>
-        <w:pStyle w:val="Heading2"/>
-        <w:spacing w:line="360" w:lineRule="auto"/>
-      </w:pPr>
-    </w:p>
-    <w:p>
-      <w:r>
-        <w:t>Fig 1</w:t>
-      </w:r>
-      <w:r>
-        <w:t>1</w:t>
-      </w:r>
-      <w:r>
-        <w:t xml:space="preserve"> shows the output of all the orders with a status of IN_PROGRESS. In the console application, I used the injected IOrderService interface to show the use of a different pattern. The logic is still reused from the Api implementation.</w:t>
-      </w:r>
-    </w:p>
-    <w:p>
-      <w:r>
-        <w:t xml:space="preserve">Two new classes (DisplayFormattedData.cs and DisplayFormattedProductData.cs) are added to abstract the display logic away from the </w:t>
-      </w:r>
-      <w:r>
-        <w:t>Runtime class.</w:t>
-      </w:r>
-      <w:r>
-        <w:t xml:space="preserve"> </w:t>
-      </w:r>
-    </w:p>
     <w:p/>
-    <w:p/>
-    <w:p/>
-    <w:p/>
-    <w:p/>
-    <w:p/>
-    <w:p/>
-    <w:p/>
-    <w:p/>
-    <w:p/>
-    <w:p/>
-    <w:p/>
-    <w:p/>
-    <w:p>
-      <w:pPr>
-        <w:pStyle w:val="Heading2"/>
-        <w:spacing w:line="360" w:lineRule="auto"/>
-      </w:pPr>
-    </w:p>
-    <w:p/>
-    <w:p/>
-    <w:p/>
-    <w:p/>
-    <w:p/>
-    <w:p/>
-    <w:p/>
-    <w:p/>
-    <w:p/>
-    <w:p/>
-    <w:p/>
-    <w:p/>
-    <w:p/>
     <w:p>
       <w:r>
         <w:rPr>
           <w:noProof/>
         </w:rPr>
-        <w:lastRenderedPageBreak/>
         <w:drawing>
-          <wp:inline distT="0" distB="0" distL="0" distR="0" wp14:anchorId="14436C9D" wp14:editId="7072E54B">
-            <wp:extent cx="7353300" cy="5438775"/>
+          <wp:inline distT="0" distB="0" distL="0" distR="0" wp14:anchorId="3E3D3852" wp14:editId="17A72D78">
+            <wp:extent cx="7067550" cy="3724275"/>
             <wp:effectExtent l="0" t="0" r="0" b="9525"/>
-            <wp:docPr id="6" name="Picture 6" descr="Diagram&#10;&#10;Description automatically generated"/>
+            <wp:docPr id="3" name="Picture 3" descr="Diagram&#10;&#10;Description automatically generated"/>
             <wp:cNvGraphicFramePr>
               <a:graphicFrameLocks xmlns:a="http://schemas.openxmlformats.org/drawingml/2006/main" noChangeAspect="1"/>
             </wp:cNvGraphicFramePr>
@@ -1973,7 +1922,7 @@
               <a:graphicData uri="http://schemas.openxmlformats.org/drawingml/2006/picture">
                 <pic:pic xmlns:pic="http://schemas.openxmlformats.org/drawingml/2006/picture">
                   <pic:nvPicPr>
-                    <pic:cNvPr id="6" name="Picture 6" descr="Diagram&#10;&#10;Description automatically generated"/>
+                    <pic:cNvPr id="3" name="Picture 3" descr="Diagram&#10;&#10;Description automatically generated"/>
                     <pic:cNvPicPr/>
                   </pic:nvPicPr>
                   <pic:blipFill>
@@ -1991,7 +1940,7 @@
                   <pic:spPr>
                     <a:xfrm>
                       <a:off x="0" y="0"/>
-                      <a:ext cx="7353300" cy="5438775"/>
+                      <a:ext cx="7067550" cy="3724275"/>
                     </a:xfrm>
                     <a:prstGeom prst="rect">
                       <a:avLst/>
@@ -2006,7 +1955,245 @@
     </w:p>
     <w:p>
       <w:r>
-        <w:t>Fig 13. Get orders activity diagram</w:t>
+        <w:t>Fig 1</w:t>
+      </w:r>
+      <w:r>
+        <w:t>2</w:t>
+      </w:r>
+      <w:r>
+        <w:t xml:space="preserve">. </w:t>
+      </w:r>
+      <w:r>
+        <w:t>Login procedure</w:t>
+      </w:r>
+    </w:p>
+    <w:p/>
+    <w:p/>
+    <w:p/>
+    <w:p>
+      <w:pPr>
+        <w:pStyle w:val="Heading3"/>
+      </w:pPr>
+      <w:r>
+        <w:lastRenderedPageBreak/>
+        <w:t>User Stories</w:t>
+      </w:r>
+    </w:p>
+    <w:p>
+      <w:r>
+        <w:rPr>
+          <w:noProof/>
+        </w:rPr>
+        <w:drawing>
+          <wp:inline distT="0" distB="0" distL="0" distR="0" wp14:anchorId="7F3F77E5" wp14:editId="4940AB96">
+            <wp:extent cx="5457825" cy="2676525"/>
+            <wp:effectExtent l="0" t="0" r="9525" b="9525"/>
+            <wp:docPr id="4" name="Picture 4" descr="Diagram&#10;&#10;Description automatically generated"/>
+            <wp:cNvGraphicFramePr>
+              <a:graphicFrameLocks xmlns:a="http://schemas.openxmlformats.org/drawingml/2006/main" noChangeAspect="1"/>
+            </wp:cNvGraphicFramePr>
+            <a:graphic xmlns:a="http://schemas.openxmlformats.org/drawingml/2006/main">
+              <a:graphicData uri="http://schemas.openxmlformats.org/drawingml/2006/picture">
+                <pic:pic xmlns:pic="http://schemas.openxmlformats.org/drawingml/2006/picture">
+                  <pic:nvPicPr>
+                    <pic:cNvPr id="4" name="Picture 4" descr="Diagram&#10;&#10;Description automatically generated"/>
+                    <pic:cNvPicPr/>
+                  </pic:nvPicPr>
+                  <pic:blipFill>
+                    <a:blip r:embed="rId19">
+                      <a:extLst>
+                        <a:ext uri="{28A0092B-C50C-407E-A947-70E740481C1C}">
+                          <a14:useLocalDpi xmlns:a14="http://schemas.microsoft.com/office/drawing/2010/main" val="0"/>
+                        </a:ext>
+                      </a:extLst>
+                    </a:blip>
+                    <a:stretch>
+                      <a:fillRect/>
+                    </a:stretch>
+                  </pic:blipFill>
+                  <pic:spPr>
+                    <a:xfrm>
+                      <a:off x="0" y="0"/>
+                      <a:ext cx="5457825" cy="2676525"/>
+                    </a:xfrm>
+                    <a:prstGeom prst="rect">
+                      <a:avLst/>
+                    </a:prstGeom>
+                  </pic:spPr>
+                </pic:pic>
+              </a:graphicData>
+            </a:graphic>
+          </wp:inline>
+        </w:drawing>
+      </w:r>
+    </w:p>
+    <w:p>
+      <w:r>
+        <w:t>Fig 13.  Log in user story</w:t>
+      </w:r>
+    </w:p>
+    <w:p/>
+    <w:p>
+      <w:r>
+        <w:rPr>
+          <w:noProof/>
+        </w:rPr>
+        <w:drawing>
+          <wp:inline distT="0" distB="0" distL="0" distR="0" wp14:anchorId="6CB9271E" wp14:editId="3C184564">
+            <wp:extent cx="5419725" cy="3781425"/>
+            <wp:effectExtent l="0" t="0" r="9525" b="9525"/>
+            <wp:docPr id="5" name="Picture 5" descr="Diagram&#10;&#10;Description automatically generated"/>
+            <wp:cNvGraphicFramePr>
+              <a:graphicFrameLocks xmlns:a="http://schemas.openxmlformats.org/drawingml/2006/main" noChangeAspect="1"/>
+            </wp:cNvGraphicFramePr>
+            <a:graphic xmlns:a="http://schemas.openxmlformats.org/drawingml/2006/main">
+              <a:graphicData uri="http://schemas.openxmlformats.org/drawingml/2006/picture">
+                <pic:pic xmlns:pic="http://schemas.openxmlformats.org/drawingml/2006/picture">
+                  <pic:nvPicPr>
+                    <pic:cNvPr id="5" name="Picture 5" descr="Diagram&#10;&#10;Description automatically generated"/>
+                    <pic:cNvPicPr/>
+                  </pic:nvPicPr>
+                  <pic:blipFill>
+                    <a:blip r:embed="rId20">
+                      <a:extLst>
+                        <a:ext uri="{28A0092B-C50C-407E-A947-70E740481C1C}">
+                          <a14:useLocalDpi xmlns:a14="http://schemas.microsoft.com/office/drawing/2010/main" val="0"/>
+                        </a:ext>
+                      </a:extLst>
+                    </a:blip>
+                    <a:stretch>
+                      <a:fillRect/>
+                    </a:stretch>
+                  </pic:blipFill>
+                  <pic:spPr>
+                    <a:xfrm>
+                      <a:off x="0" y="0"/>
+                      <a:ext cx="5419725" cy="3781425"/>
+                    </a:xfrm>
+                    <a:prstGeom prst="rect">
+                      <a:avLst/>
+                    </a:prstGeom>
+                  </pic:spPr>
+                </pic:pic>
+              </a:graphicData>
+            </a:graphic>
+          </wp:inline>
+        </w:drawing>
+      </w:r>
+    </w:p>
+    <w:p>
+      <w:r>
+        <w:t>Fig 14. Select products</w:t>
+      </w:r>
+    </w:p>
+    <w:p/>
+    <w:p>
+      <w:r>
+        <w:rPr>
+          <w:noProof/>
+        </w:rPr>
+        <w:lastRenderedPageBreak/>
+        <w:drawing>
+          <wp:inline distT="0" distB="0" distL="0" distR="0" wp14:anchorId="203FEF57" wp14:editId="67A5F5B4">
+            <wp:extent cx="4324350" cy="3352800"/>
+            <wp:effectExtent l="0" t="0" r="0" b="0"/>
+            <wp:docPr id="7" name="Picture 7" descr="Diagram&#10;&#10;Description automatically generated"/>
+            <wp:cNvGraphicFramePr>
+              <a:graphicFrameLocks xmlns:a="http://schemas.openxmlformats.org/drawingml/2006/main" noChangeAspect="1"/>
+            </wp:cNvGraphicFramePr>
+            <a:graphic xmlns:a="http://schemas.openxmlformats.org/drawingml/2006/main">
+              <a:graphicData uri="http://schemas.openxmlformats.org/drawingml/2006/picture">
+                <pic:pic xmlns:pic="http://schemas.openxmlformats.org/drawingml/2006/picture">
+                  <pic:nvPicPr>
+                    <pic:cNvPr id="7" name="Picture 7" descr="Diagram&#10;&#10;Description automatically generated"/>
+                    <pic:cNvPicPr/>
+                  </pic:nvPicPr>
+                  <pic:blipFill>
+                    <a:blip r:embed="rId21">
+                      <a:extLst>
+                        <a:ext uri="{28A0092B-C50C-407E-A947-70E740481C1C}">
+                          <a14:useLocalDpi xmlns:a14="http://schemas.microsoft.com/office/drawing/2010/main" val="0"/>
+                        </a:ext>
+                      </a:extLst>
+                    </a:blip>
+                    <a:stretch>
+                      <a:fillRect/>
+                    </a:stretch>
+                  </pic:blipFill>
+                  <pic:spPr>
+                    <a:xfrm>
+                      <a:off x="0" y="0"/>
+                      <a:ext cx="4324350" cy="3352800"/>
+                    </a:xfrm>
+                    <a:prstGeom prst="rect">
+                      <a:avLst/>
+                    </a:prstGeom>
+                  </pic:spPr>
+                </pic:pic>
+              </a:graphicData>
+            </a:graphic>
+          </wp:inline>
+        </w:drawing>
+      </w:r>
+    </w:p>
+    <w:p>
+      <w:r>
+        <w:t>Fig 15. Composite CartService</w:t>
+      </w:r>
+    </w:p>
+    <w:p/>
+    <w:p>
+      <w:r>
+        <w:rPr>
+          <w:noProof/>
+        </w:rPr>
+        <w:lastRenderedPageBreak/>
+        <w:drawing>
+          <wp:inline distT="0" distB="0" distL="0" distR="0" wp14:anchorId="48192DC8" wp14:editId="7BA45851">
+            <wp:extent cx="6569710" cy="4705350"/>
+            <wp:effectExtent l="0" t="0" r="2540" b="0"/>
+            <wp:docPr id="15" name="Picture 15" descr="Diagram&#10;&#10;Description automatically generated"/>
+            <wp:cNvGraphicFramePr>
+              <a:graphicFrameLocks xmlns:a="http://schemas.openxmlformats.org/drawingml/2006/main" noChangeAspect="1"/>
+            </wp:cNvGraphicFramePr>
+            <a:graphic xmlns:a="http://schemas.openxmlformats.org/drawingml/2006/main">
+              <a:graphicData uri="http://schemas.openxmlformats.org/drawingml/2006/picture">
+                <pic:pic xmlns:pic="http://schemas.openxmlformats.org/drawingml/2006/picture">
+                  <pic:nvPicPr>
+                    <pic:cNvPr id="15" name="Picture 15" descr="Diagram&#10;&#10;Description automatically generated"/>
+                    <pic:cNvPicPr/>
+                  </pic:nvPicPr>
+                  <pic:blipFill>
+                    <a:blip r:embed="rId22">
+                      <a:extLst>
+                        <a:ext uri="{28A0092B-C50C-407E-A947-70E740481C1C}">
+                          <a14:useLocalDpi xmlns:a14="http://schemas.microsoft.com/office/drawing/2010/main" val="0"/>
+                        </a:ext>
+                      </a:extLst>
+                    </a:blip>
+                    <a:stretch>
+                      <a:fillRect/>
+                    </a:stretch>
+                  </pic:blipFill>
+                  <pic:spPr>
+                    <a:xfrm>
+                      <a:off x="0" y="0"/>
+                      <a:ext cx="6569710" cy="4705350"/>
+                    </a:xfrm>
+                    <a:prstGeom prst="rect">
+                      <a:avLst/>
+                    </a:prstGeom>
+                  </pic:spPr>
+                </pic:pic>
+              </a:graphicData>
+            </a:graphic>
+          </wp:inline>
+        </w:drawing>
+      </w:r>
+    </w:p>
+    <w:p>
+      <w:r>
+        <w:t>Fig 16. Composite classes</w:t>
       </w:r>
     </w:p>
     <w:p/>
@@ -2101,7 +2288,6 @@
         <w:spacing w:line="360" w:lineRule="auto"/>
       </w:pPr>
       <w:r>
-        <w:lastRenderedPageBreak/>
         <w:t>Dividing the solution into separate projects, make the application more testable and maintainable.</w:t>
       </w:r>
     </w:p>
@@ -2133,6 +2319,7 @@
     </w:p>
     <w:p>
       <w:r>
+        <w:lastRenderedPageBreak/>
         <w:t xml:space="preserve">To get the solution running: </w:t>
       </w:r>
     </w:p>
@@ -2147,7 +2334,7 @@
       <w:r>
         <w:t xml:space="preserve">Start the api solution. The default url is </w:t>
       </w:r>
-      <w:hyperlink r:id="rId19" w:history="1">
+      <w:hyperlink r:id="rId23" w:history="1">
         <w:r>
           <w:rPr>
             <w:rStyle w:val="Hyperlink"/>
@@ -2158,7 +2345,7 @@
       <w:r>
         <w:t xml:space="preserve"> and </w:t>
       </w:r>
-      <w:hyperlink r:id="rId20" w:history="1">
+      <w:hyperlink r:id="rId24" w:history="1">
         <w:r>
           <w:rPr>
             <w:rStyle w:val="Hyperlink"/>
@@ -2196,7 +2383,7 @@
       <w:r>
         <w:t xml:space="preserve">Run the front end with ng serve. The default url is </w:t>
       </w:r>
-      <w:hyperlink r:id="rId21" w:history="1">
+      <w:hyperlink r:id="rId25" w:history="1">
         <w:r>
           <w:rPr>
             <w:rStyle w:val="Hyperlink"/>
@@ -2219,7 +2406,7 @@
       <w:r>
         <w:t xml:space="preserve">Testing can also be performed with the use of swagger.  Go to url </w:t>
       </w:r>
-      <w:hyperlink r:id="rId22" w:history="1">
+      <w:hyperlink r:id="rId26" w:history="1">
         <w:r>
           <w:rPr>
             <w:rStyle w:val="Hyperlink"/>

</xml_diff>